<commit_message>
fix-- bind form data to xml and generate docx
</commit_message>
<xml_diff>
--- a/Report_gen/src/main/java/project/report_gen/outputDoc.docx
+++ b/Report_gen/src/main/java/project/report_gen/outputDoc.docx
@@ -35,7 +35,7 @@
         </w:sdtPr>
         <w:sdtContent>
           <w:r>
-            <w:t>Product Z</w:t>
+            <w:t>123 spin</w:t>
           </w:r>
         </w:sdtContent>
       </w:sdt>
@@ -67,7 +67,7 @@
             <w:rPr>
               <w:lang w:val="x-none"/>
             </w:rPr>
-            <w:t>Production Cell #Z201</w:t>
+            <w:t>AC</w:t>
           </w:r>
         </w:sdtContent>
       </w:sdt>
@@ -93,7 +93,7 @@
         </w:sdtPr>
         <w:sdtContent>
           <w:r>
-            <w:t>Report</w:t>
+            <w:t>VP</w:t>
           </w:r>
         </w:sdtContent>
       </w:sdt>
@@ -125,7 +125,7 @@
             <w:rPr>
               <w:rStyle w:val="IntenseEmphasis"/>
             </w:rPr>
-            <w:t>Product Z</w:t>
+            <w:t>123 spin</w:t>
           </w:r>
         </w:sdtContent>
       </w:sdt>
@@ -158,7 +158,7 @@
             <w:rPr>
               <w:rStyle w:val="IntenseEmphasis"/>
             </w:rPr>
-            <w:t>TOOL#ID</w:t>
+            <w:t>205</w:t>
           </w:r>
         </w:sdtContent>
       </w:sdt>
@@ -181,7 +181,7 @@
             <w:rPr>
               <w:rStyle w:val="IntenseEmphasis"/>
             </w:rPr>
-            <w:t>Production Cell #Z201</w:t>
+            <w:t>AC</w:t>
           </w:r>
         </w:sdtContent>
       </w:sdt>
@@ -208,7 +208,7 @@
             <w:rPr>
               <w:rStyle w:val="IntenseEmphasis"/>
             </w:rPr>
-            <w:t>TOOL#ID</w:t>
+            <w:t>205</w:t>
           </w:r>
         </w:sdtContent>
       </w:sdt>
@@ -237,7 +237,7 @@
             <w:rPr>
               <w:rStyle w:val="IntenseEmphasis"/>
             </w:rPr>
-            <w:t>Production Cell #Z201</w:t>
+            <w:t>AC</w:t>
           </w:r>
         </w:sdtContent>
       </w:sdt>
@@ -275,7 +275,7 @@
             <w:rPr>
               <w:rStyle w:val="IntenseEmphasis"/>
             </w:rPr>
-            <w:t>Product Z</w:t>
+            <w:t>123 spin</w:t>
           </w:r>
         </w:sdtContent>
       </w:sdt>
@@ -524,7 +524,7 @@
             <w:rPr>
               <w:rStyle w:val="IntenseEmphasis"/>
             </w:rPr>
-            <w:t>TOOL#ID</w:t>
+            <w:t>205</w:t>
           </w:r>
         </w:sdtContent>
       </w:sdt>
@@ -567,7 +567,7 @@
             <w:rPr>
               <w:rStyle w:val="IntenseEmphasis"/>
             </w:rPr>
-            <w:t>Product Z</w:t>
+            <w:t>123 spin</w:t>
           </w:r>
         </w:sdtContent>
       </w:sdt>
@@ -2338,10 +2338,10 @@
 
 <file path=customXml/item5.xml><?xml version="1.0" encoding="utf-8"?>
 <validation_report>
-  <documentType>Report</documentType>
-  <product>Product Z</product>
-  <productCell>Production Cell #Z201</productCell>
-  <tool>TOOL#ID</tool>
+  <documentType>VP</documentType>
+  <product>123 spin</product>
+  <productCell>AC</productCell>
+  <tool>205</tool>
 </validation_report>
 </file>
 

</xml_diff>

<commit_message>
moved service methods to service class, refractor & removed redundant code
</commit_message>
<xml_diff>
--- a/Report_gen/src/main/java/project/report_gen/outputDoc.docx
+++ b/Report_gen/src/main/java/project/report_gen/outputDoc.docx
@@ -25,20 +25,9 @@
       <w:r>
         <w:t xml:space="preserve"> </w:t>
       </w:r>
-      <w:sdt>
-        <w:sdtPr>
-          <w:alias w:val="Data value: Tafpl"/>
-          <w:tag w:val="od:xpath=Tafpl"/>
-          <w:id w:val="287327210"/>
-          <w:dataBinding w:prefixMappings="" w:xpath="/validation_report[1]/product[1]" w:storeItemID="{229D4F84-2F1C-4DE6-9DB8-2337A405AB15}"/>
-          <w:text w:multiLine="true"/>
-        </w:sdtPr>
-        <w:sdtContent>
-          <w:r>
-            <w:t>123 spin</w:t>
-          </w:r>
-        </w:sdtContent>
-      </w:sdt>
+      <w:r>
+        <w:t>123 spin</w:t>
+      </w:r>
       <w:r>
         <w:t xml:space="preserve"> in </w:t>
       </w:r>
@@ -51,26 +40,12 @@
       <w:r>
         <w:t xml:space="preserve"> IN MOULDING CELL </w:t>
       </w:r>
-      <w:sdt>
-        <w:sdtPr>
-          <w:rPr>
-            <w:lang w:val="x-none"/>
-          </w:rPr>
-          <w:alias w:val="Data value: VNdjk"/>
-          <w:tag w:val="od:xpath=VNdjk"/>
-          <w:id w:val="-613831935"/>
-          <w:dataBinding w:prefixMappings="" w:xpath="/validation_report[1]/productCell[1]" w:storeItemID="{229D4F84-2F1C-4DE6-9DB8-2337A405AB15}"/>
-          <w:text w:multiLine="true"/>
-        </w:sdtPr>
-        <w:sdtContent>
-          <w:r>
-            <w:rPr>
-              <w:lang w:val="x-none"/>
-            </w:rPr>
-            <w:t>AC</w:t>
-          </w:r>
-        </w:sdtContent>
-      </w:sdt>
+      <w:r>
+        <w:rPr>
+          <w:lang w:val="x-none"/>
+        </w:rPr>
+        <w:t>bcd</w:t>
+      </w:r>
     </w:p>
     <w:p/>
     <w:p>
@@ -83,20 +58,9 @@
       <w:r>
         <w:t xml:space="preserve"> </w:t>
       </w:r>
-      <w:sdt>
-        <w:sdtPr>
-          <w:alias w:val="Data value: Reldk"/>
-          <w:tag w:val="od:xpath=Reldk"/>
-          <w:id w:val="444196361"/>
-          <w:dataBinding w:prefixMappings="" w:xpath="/validation_report[1]/documentType[1]" w:storeItemID="{229D4F84-2F1C-4DE6-9DB8-2337A405AB15}"/>
-          <w:text w:multiLine="true"/>
-        </w:sdtPr>
-        <w:sdtContent>
-          <w:r>
-            <w:t>VP</w:t>
-          </w:r>
-        </w:sdtContent>
-      </w:sdt>
+      <w:r>
+        <w:t>VP</w:t>
+      </w:r>
       <w:r>
         <w:t xml:space="preserve"> </w:t>
       </w:r>
@@ -109,26 +73,12 @@
       <w:r>
         <w:t xml:space="preserve"> </w:t>
       </w:r>
-      <w:sdt>
-        <w:sdtPr>
-          <w:rPr>
-            <w:rStyle w:val="IntenseEmphasis"/>
-          </w:rPr>
-          <w:alias w:val="Data value: Tafpl"/>
-          <w:tag w:val="od:xpath=Tafpl"/>
-          <w:id w:val="-329451330"/>
-          <w:dataBinding w:prefixMappings="" w:xpath="/validation_report[1]/product[1]" w:storeItemID="{229D4F84-2F1C-4DE6-9DB8-2337A405AB15}"/>
-          <w:text w:multiLine="true"/>
-        </w:sdtPr>
-        <w:sdtContent>
-          <w:r>
-            <w:rPr>
-              <w:rStyle w:val="IntenseEmphasis"/>
-            </w:rPr>
-            <w:t>123 spin</w:t>
-          </w:r>
-        </w:sdtContent>
-      </w:sdt>
+      <w:r>
+        <w:rPr>
+          <w:rStyle w:val="IntenseEmphasis"/>
+        </w:rPr>
+        <w:t>123 spin</w:t>
+      </w:r>
       <w:r>
         <w:t xml:space="preserve">  in </w:t>
       </w:r>
@@ -141,77 +91,33 @@
         </w:rPr>
         <w:t xml:space="preserve"> </w:t>
       </w:r>
-      <w:sdt>
-        <w:sdtPr>
-          <w:rPr>
-            <w:rStyle w:val="IntenseEmphasis"/>
-          </w:rPr>
-          <w:alias w:val="Data value: rwEaV"/>
-          <w:tag w:val="od:xpath=rwEaV"/>
-          <w:id w:val="1052968527"/>
-          <w:showingPlcHdr/>
-          <w:dataBinding w:prefixMappings="" w:xpath="/validation_report[1]/tool[1]" w:storeItemID="{229D4F84-2F1C-4DE6-9DB8-2337A405AB15}"/>
-          <w:text w:multiLine="true"/>
-        </w:sdtPr>
-        <w:sdtContent>
-          <w:r>
-            <w:rPr>
-              <w:rStyle w:val="IntenseEmphasis"/>
-            </w:rPr>
-            <w:t>205</w:t>
-          </w:r>
-        </w:sdtContent>
-      </w:sdt>
+      <w:r>
+        <w:rPr>
+          <w:rStyle w:val="IntenseEmphasis"/>
+        </w:rPr>
+        <w:t>5</w:t>
+      </w:r>
       <w:r>
         <w:t xml:space="preserve"> IN MOULDING CELL </w:t>
       </w:r>
-      <w:sdt>
-        <w:sdtPr>
-          <w:rPr>
-            <w:rStyle w:val="IntenseEmphasis"/>
-          </w:rPr>
-          <w:alias w:val="Data value: VNdjk"/>
-          <w:tag w:val="od:xpath=VNdjk"/>
-          <w:id w:val="1193966102"/>
-          <w:dataBinding w:prefixMappings="" w:xpath="/validation_report[1]/productCell[1]" w:storeItemID="{229D4F84-2F1C-4DE6-9DB8-2337A405AB15}"/>
-          <w:text w:multiLine="true"/>
-        </w:sdtPr>
-        <w:sdtContent>
-          <w:r>
-            <w:rPr>
-              <w:rStyle w:val="IntenseEmphasis"/>
-            </w:rPr>
-            <w:t>AC</w:t>
-          </w:r>
-        </w:sdtContent>
-      </w:sdt>
+      <w:r>
+        <w:rPr>
+          <w:rStyle w:val="IntenseEmphasis"/>
+        </w:rPr>
+        <w:t>bcd</w:t>
+      </w:r>
       <w:r>
         <w:t xml:space="preserve">. Such that </w:t>
       </w:r>
       <w:r>
         <w:t xml:space="preserve">TOOL </w:t>
       </w:r>
-      <w:sdt>
-        <w:sdtPr>
-          <w:rPr>
-            <w:rStyle w:val="IntenseEmphasis"/>
-          </w:rPr>
-          <w:alias w:val="Data value: rwEaV"/>
-          <w:tag w:val="od:xpath=rwEaV"/>
-          <w:id w:val="-674878743"/>
-          <w:showingPlcHdr/>
-          <w:dataBinding w:prefixMappings="" w:xpath="/validation_report[1]/tool[1]" w:storeItemID="{229D4F84-2F1C-4DE6-9DB8-2337A405AB15}"/>
-          <w:text w:multiLine="true"/>
-        </w:sdtPr>
-        <w:sdtContent>
-          <w:r>
-            <w:rPr>
-              <w:rStyle w:val="IntenseEmphasis"/>
-            </w:rPr>
-            <w:t>205</w:t>
-          </w:r>
-        </w:sdtContent>
-      </w:sdt>
+      <w:r>
+        <w:rPr>
+          <w:rStyle w:val="IntenseEmphasis"/>
+        </w:rPr>
+        <w:t>5</w:t>
+      </w:r>
       <w:r>
         <w:t xml:space="preserve"> </w:t>
       </w:r>
@@ -221,26 +127,12 @@
       <w:r>
         <w:t xml:space="preserve">IN MOULDING CELL </w:t>
       </w:r>
-      <w:sdt>
-        <w:sdtPr>
-          <w:rPr>
-            <w:rStyle w:val="IntenseEmphasis"/>
-          </w:rPr>
-          <w:alias w:val="Data value: VNdjk"/>
-          <w:tag w:val="od:xpath=VNdjk"/>
-          <w:id w:val="-717354682"/>
-          <w:dataBinding w:prefixMappings="" w:xpath="/validation_report[1]/productCell[1]" w:storeItemID="{229D4F84-2F1C-4DE6-9DB8-2337A405AB15}"/>
-          <w:text w:multiLine="true"/>
-        </w:sdtPr>
-        <w:sdtContent>
-          <w:r>
-            <w:rPr>
-              <w:rStyle w:val="IntenseEmphasis"/>
-            </w:rPr>
-            <w:t>AC</w:t>
-          </w:r>
-        </w:sdtContent>
-      </w:sdt>
+      <w:r>
+        <w:rPr>
+          <w:rStyle w:val="IntenseEmphasis"/>
+        </w:rPr>
+        <w:t>bcd</w:t>
+      </w:r>
       <w:r>
         <w:t xml:space="preserve"> </w:t>
       </w:r>
@@ -259,26 +151,12 @@
         </w:rPr>
         <w:t xml:space="preserve"> </w:t>
       </w:r>
-      <w:sdt>
-        <w:sdtPr>
-          <w:rPr>
-            <w:rStyle w:val="IntenseEmphasis"/>
-          </w:rPr>
-          <w:alias w:val="Data value: Tafpl"/>
-          <w:tag w:val="od:xpath=Tafpl"/>
-          <w:id w:val="-156769214"/>
-          <w:dataBinding w:prefixMappings="" w:xpath="/validation_report[1]/product[1]" w:storeItemID="{229D4F84-2F1C-4DE6-9DB8-2337A405AB15}"/>
-          <w:text w:multiLine="true"/>
-        </w:sdtPr>
-        <w:sdtContent>
-          <w:r>
-            <w:rPr>
-              <w:rStyle w:val="IntenseEmphasis"/>
-            </w:rPr>
-            <w:t>123 spin</w:t>
-          </w:r>
-        </w:sdtContent>
-      </w:sdt>
+      <w:r>
+        <w:rPr>
+          <w:rStyle w:val="IntenseEmphasis"/>
+        </w:rPr>
+        <w:t>123 spin</w:t>
+      </w:r>
       <w:r>
         <w:t xml:space="preserve"> </w:t>
       </w:r>
@@ -507,27 +385,12 @@
       <w:r>
         <w:t xml:space="preserve">TOOL </w:t>
       </w:r>
-      <w:sdt>
-        <w:sdtPr>
-          <w:rPr>
-            <w:rStyle w:val="IntenseEmphasis"/>
-          </w:rPr>
-          <w:alias w:val="Data value: rwEaV"/>
-          <w:tag w:val="od:xpath=rwEaV"/>
-          <w:id w:val="517202561"/>
-          <w:showingPlcHdr/>
-          <w:dataBinding w:prefixMappings="" w:xpath="/validation_report[1]/tool[1]" w:storeItemID="{229D4F84-2F1C-4DE6-9DB8-2337A405AB15}"/>
-          <w:text w:multiLine="true"/>
-        </w:sdtPr>
-        <w:sdtContent>
-          <w:r>
-            <w:rPr>
-              <w:rStyle w:val="IntenseEmphasis"/>
-            </w:rPr>
-            <w:t>205</w:t>
-          </w:r>
-        </w:sdtContent>
-      </w:sdt>
+      <w:r>
+        <w:rPr>
+          <w:rStyle w:val="IntenseEmphasis"/>
+        </w:rPr>
+        <w:t>5</w:t>
+      </w:r>
       <w:r>
         <w:t xml:space="preserve"> IN MOULDING CELL </w:t>
       </w:r>
@@ -551,26 +414,12 @@
       <w:r>
         <w:t xml:space="preserve"> </w:t>
       </w:r>
-      <w:sdt>
-        <w:sdtPr>
-          <w:rPr>
-            <w:rStyle w:val="IntenseEmphasis"/>
-          </w:rPr>
-          <w:alias w:val="Data value: Tafpl"/>
-          <w:tag w:val="od:xpath=Tafpl"/>
-          <w:id w:val="-1498960222"/>
-          <w:dataBinding w:prefixMappings="" w:xpath="/validation_report[1]/product[1]" w:storeItemID="{229D4F84-2F1C-4DE6-9DB8-2337A405AB15}"/>
-          <w:text w:multiLine="true"/>
-        </w:sdtPr>
-        <w:sdtContent>
-          <w:r>
-            <w:rPr>
-              <w:rStyle w:val="IntenseEmphasis"/>
-            </w:rPr>
-            <w:t>123 spin</w:t>
-          </w:r>
-        </w:sdtContent>
-      </w:sdt>
+      <w:r>
+        <w:rPr>
+          <w:rStyle w:val="IntenseEmphasis"/>
+        </w:rPr>
+        <w:t>123 spin</w:t>
+      </w:r>
       <w:r>
         <w:t xml:space="preserve"> </w:t>
       </w:r>
@@ -2309,23 +2158,6 @@
 <odi:components xmlns:odi="http://opendope.org/components"/>
 </file>
 
-<file path=customXml/item2.xml><?xml version="1.0" encoding="utf-8"?>
-<odx:xpaths xmlns:odx="http://opendope.org/xpaths">
-  <odx:xpath id="Tafpl">
-    <odx:dataBinding xpath="/validation_report[1]/product[1]" storeItemID="{229D4F84-2F1C-4DE6-9DB8-2337A405AB15}"/>
-  </odx:xpath>
-  <odx:xpath id="rwEaV">
-    <odx:dataBinding xpath="/validation_report[1]/tool[1]" storeItemID="{229D4F84-2F1C-4DE6-9DB8-2337A405AB15}"/>
-  </odx:xpath>
-  <odx:xpath id="Reldk">
-    <odx:dataBinding xpath="/validation_report[1]/documentType[1]" storeItemID="{229D4F84-2F1C-4DE6-9DB8-2337A405AB15}"/>
-  </odx:xpath>
-  <odx:xpath id="VNdjk">
-    <odx:dataBinding xpath="/validation_report[1]/productCell[1]" storeItemID="{229D4F84-2F1C-4DE6-9DB8-2337A405AB15}"/>
-  </odx:xpath>
-</odx:xpaths>
-</file>
-
 <file path=customXml/item3.xml><?xml version="1.0" encoding="utf-8"?>
 <odq:questionnaire xmlns:odq="http://opendope.org/questions">
   <odq:questions/>
@@ -2336,33 +2168,11 @@
 <oda:answers xmlns:oda="http://opendope.org/answers"/>
 </file>
 
-<file path=customXml/item5.xml><?xml version="1.0" encoding="utf-8"?>
-<validation_report>
-  <documentType>VP</documentType>
-  <product>123 spin</product>
-  <productCell>AC</productCell>
-  <tool>205</tool>
-</validation_report>
-</file>
-
-<file path=customXml/item6.xml><?xml version="1.0" encoding="utf-8"?>
-<odc:conditions xmlns:odc="http://opendope.org/conditions"/>
-</file>
-
 <file path=customXml/itemProps1.xml><?xml version="1.0" encoding="utf-8"?>
 <ds:datastoreItem xmlns:ds="http://schemas.openxmlformats.org/officeDocument/2006/customXml" ds:itemID="{A4B5AE73-CF34-4A87-A008-99ED27B52BCE}">
   <ds:schemaRefs>
     <ds:schemaRef ds:uri="http://www.w3.org/2001/XMLSchema"/>
     <ds:schemaRef ds:uri="http://opendope.org/components"/>
-  </ds:schemaRefs>
-</ds:datastoreItem>
-</file>
-
-<file path=customXml/itemProps2.xml><?xml version="1.0" encoding="utf-8"?>
-<ds:datastoreItem xmlns:ds="http://schemas.openxmlformats.org/officeDocument/2006/customXml" ds:itemID="{B67215FB-2D25-451F-A290-459CC7654001}">
-  <ds:schemaRefs>
-    <ds:schemaRef ds:uri="http://www.w3.org/2001/XMLSchema"/>
-    <ds:schemaRef ds:uri="http://opendope.org/xpaths"/>
   </ds:schemaRefs>
 </ds:datastoreItem>
 </file>
@@ -2383,19 +2193,4 @@
     <ds:schemaRef ds:uri="http://opendope.org/answers"/>
   </ds:schemaRefs>
 </ds:datastoreItem>
-</file>
-
-<file path=customXml/itemProps5.xml><?xml version="1.0" encoding="utf-8"?>
-<ds:datastoreItem xmlns:ds="http://schemas.openxmlformats.org/officeDocument/2006/customXml" ds:itemID="{229D4F84-2F1C-4DE6-9DB8-2337A405AB15}">
-  <ds:schemaRefs/>
-</ds:datastoreItem>
-</file>
-
-<file path=customXml/itemProps6.xml><?xml version="1.0" encoding="utf-8"?>
-<ds:datastoreItem xmlns:ds="http://schemas.openxmlformats.org/officeDocument/2006/customXml" ds:itemID="{F8737AA2-8593-446F-932F-9DC0D49CA5BB}">
-  <ds:schemaRefs>
-    <ds:schemaRef ds:uri="http://www.w3.org/2001/XMLSchema"/>
-    <ds:schemaRef ds:uri="http://opendope.org/conditions"/>
-  </ds:schemaRefs>
-</ds:datastoreItem>
 </file>
</xml_diff>

<commit_message>
updated template file names + general refractor
</commit_message>
<xml_diff>
--- a/Report_gen/src/main/java/project/report_gen/outputDoc.docx
+++ b/Report_gen/src/main/java/project/report_gen/outputDoc.docx
@@ -95,7 +95,7 @@
         <w:rPr>
           <w:rStyle w:val="IntenseEmphasis"/>
         </w:rPr>
-        <w:t>5</w:t>
+        <w:t>504</w:t>
       </w:r>
       <w:r>
         <w:t xml:space="preserve"> IN MOULDING CELL </w:t>
@@ -116,7 +116,7 @@
         <w:rPr>
           <w:rStyle w:val="IntenseEmphasis"/>
         </w:rPr>
-        <w:t>5</w:t>
+        <w:t>504</w:t>
       </w:r>
       <w:r>
         <w:t xml:space="preserve"> </w:t>
@@ -389,7 +389,7 @@
         <w:rPr>
           <w:rStyle w:val="IntenseEmphasis"/>
         </w:rPr>
-        <w:t>5</w:t>
+        <w:t>504</w:t>
       </w:r>
       <w:r>
         <w:t xml:space="preserve"> IN MOULDING CELL </w:t>

</xml_diff>